<commit_message>
add residual analysis code to cheatsheets
</commit_message>
<xml_diff>
--- a/resources/week8.docx
+++ b/resources/week8.docx
@@ -127,6 +127,7 @@
                 <w:rFonts w:ascii="Courier New" w:hAnsi="Courier New" w:cs="Courier New"/>
               </w:rPr>
             </w:pPr>
+            <w:proofErr w:type="spellStart"/>
             <w:r>
               <w:rPr>
                 <w:rFonts w:ascii="Courier New" w:hAnsi="Courier New" w:cs="Courier New"/>
@@ -141,6 +142,7 @@
               </w:rPr>
               <w:t>_dist</w:t>
             </w:r>
+            <w:proofErr w:type="spellEnd"/>
             <w:r>
               <w:rPr>
                 <w:rFonts w:ascii="Courier New" w:hAnsi="Courier New" w:cs="Courier New"/>
@@ -186,7 +188,21 @@
               <w:rPr>
                 <w:rFonts w:ascii="Courier New" w:hAnsi="Courier New" w:cs="Courier New"/>
               </w:rPr>
-              <w:t xml:space="preserve">  specify(response = </w:t>
+              <w:t xml:space="preserve">  </w:t>
+            </w:r>
+            <w:proofErr w:type="gramStart"/>
+            <w:r>
+              <w:rPr>
+                <w:rFonts w:ascii="Courier New" w:hAnsi="Courier New" w:cs="Courier New"/>
+              </w:rPr>
+              <w:t>specify(</w:t>
+            </w:r>
+            <w:proofErr w:type="gramEnd"/>
+            <w:r>
+              <w:rPr>
+                <w:rFonts w:ascii="Courier New" w:hAnsi="Courier New" w:cs="Courier New"/>
+              </w:rPr>
+              <w:t xml:space="preserve">response = </w:t>
             </w:r>
             <w:r>
               <w:rPr>
@@ -287,20 +303,48 @@
               <w:rPr>
                 <w:rFonts w:ascii="Courier New" w:hAnsi="Courier New" w:cs="Courier New"/>
               </w:rPr>
-              <w:t xml:space="preserve">  hypothesize(null = “independence”) %&gt;%</w:t>
-            </w:r>
-          </w:p>
-          <w:p>
-            <w:pPr>
-              <w:rPr>
-                <w:rFonts w:ascii="Courier New" w:hAnsi="Courier New" w:cs="Courier New"/>
-              </w:rPr>
-            </w:pPr>
-            <w:r>
-              <w:rPr>
-                <w:rFonts w:ascii="Courier New" w:hAnsi="Courier New" w:cs="Courier New"/>
-              </w:rPr>
-              <w:t xml:space="preserve">  generate(reps = </w:t>
+              <w:t xml:space="preserve">  </w:t>
+            </w:r>
+            <w:proofErr w:type="gramStart"/>
+            <w:r>
+              <w:rPr>
+                <w:rFonts w:ascii="Courier New" w:hAnsi="Courier New" w:cs="Courier New"/>
+              </w:rPr>
+              <w:t>hypothesize(</w:t>
+            </w:r>
+            <w:proofErr w:type="gramEnd"/>
+            <w:r>
+              <w:rPr>
+                <w:rFonts w:ascii="Courier New" w:hAnsi="Courier New" w:cs="Courier New"/>
+              </w:rPr>
+              <w:t>null = “independence”) %&gt;%</w:t>
+            </w:r>
+          </w:p>
+          <w:p>
+            <w:pPr>
+              <w:rPr>
+                <w:rFonts w:ascii="Courier New" w:hAnsi="Courier New" w:cs="Courier New"/>
+              </w:rPr>
+            </w:pPr>
+            <w:r>
+              <w:rPr>
+                <w:rFonts w:ascii="Courier New" w:hAnsi="Courier New" w:cs="Courier New"/>
+              </w:rPr>
+              <w:t xml:space="preserve">  </w:t>
+            </w:r>
+            <w:proofErr w:type="gramStart"/>
+            <w:r>
+              <w:rPr>
+                <w:rFonts w:ascii="Courier New" w:hAnsi="Courier New" w:cs="Courier New"/>
+              </w:rPr>
+              <w:t>generate(</w:t>
+            </w:r>
+            <w:proofErr w:type="gramEnd"/>
+            <w:r>
+              <w:rPr>
+                <w:rFonts w:ascii="Courier New" w:hAnsi="Courier New" w:cs="Courier New"/>
+              </w:rPr>
+              <w:t xml:space="preserve">reps = </w:t>
             </w:r>
             <w:r>
               <w:rPr>
@@ -337,7 +381,21 @@
               <w:rPr>
                 <w:rFonts w:ascii="Courier New" w:hAnsi="Courier New" w:cs="Courier New"/>
               </w:rPr>
-              <w:t xml:space="preserve">  calculate(stat = "</w:t>
+              <w:t xml:space="preserve">  </w:t>
+            </w:r>
+            <w:proofErr w:type="gramStart"/>
+            <w:r>
+              <w:rPr>
+                <w:rFonts w:ascii="Courier New" w:hAnsi="Courier New" w:cs="Courier New"/>
+              </w:rPr>
+              <w:t>calculate(</w:t>
+            </w:r>
+            <w:proofErr w:type="gramEnd"/>
+            <w:r>
+              <w:rPr>
+                <w:rFonts w:ascii="Courier New" w:hAnsi="Courier New" w:cs="Courier New"/>
+              </w:rPr>
+              <w:t>stat = "</w:t>
             </w:r>
             <w:r>
               <w:rPr>
@@ -485,6 +543,7 @@
               </w:rPr>
               <w:t>visualize(</w:t>
             </w:r>
+            <w:proofErr w:type="spellStart"/>
             <w:r>
               <w:rPr>
                 <w:rFonts w:ascii="Courier New" w:hAnsi="Courier New" w:cs="Courier New"/>
@@ -492,6 +551,7 @@
               </w:rPr>
               <w:t>null_distribution</w:t>
             </w:r>
+            <w:proofErr w:type="spellEnd"/>
             <w:r>
               <w:rPr>
                 <w:rFonts w:ascii="Courier New" w:hAnsi="Courier New" w:cs="Courier New"/>
@@ -524,11 +584,19 @@
             <w:r>
               <w:t xml:space="preserve"> add axis labels to this plot! All you need to do is connect the </w:t>
             </w:r>
-            <w:r>
-              <w:rPr>
-                <w:rFonts w:ascii="Courier New" w:hAnsi="Courier New" w:cs="Courier New"/>
-              </w:rPr>
-              <w:t>visualize()</w:t>
+            <w:proofErr w:type="gramStart"/>
+            <w:r>
+              <w:rPr>
+                <w:rFonts w:ascii="Courier New" w:hAnsi="Courier New" w:cs="Courier New"/>
+              </w:rPr>
+              <w:t>visualize(</w:t>
+            </w:r>
+            <w:proofErr w:type="gramEnd"/>
+            <w:r>
+              <w:rPr>
+                <w:rFonts w:ascii="Courier New" w:hAnsi="Courier New" w:cs="Courier New"/>
+              </w:rPr>
+              <w:t>)</w:t>
             </w:r>
             <w:r>
               <w:t xml:space="preserve"> step to </w:t>
@@ -593,14 +661,6 @@
                 <w:szCs w:val="28"/>
               </w:rPr>
               <w:tab/>
-            </w:r>
-            <w:r>
-              <w:rPr>
-                <w:b/>
-                <w:bCs/>
-                <w:sz w:val="28"/>
-                <w:szCs w:val="28"/>
-              </w:rPr>
               <w:t>Shading the p-value</w:t>
             </w:r>
           </w:p>
@@ -627,22 +687,111 @@
                 <w:rFonts w:ascii="Courier New" w:hAnsi="Courier New" w:cs="Courier New"/>
                 <w:color w:val="000000" w:themeColor="text1"/>
               </w:rPr>
-              <w:t xml:space="preserve">visualize(null_distribution)+ </w:t>
-            </w:r>
-          </w:p>
-          <w:p>
-            <w:pPr>
-              <w:rPr>
-                <w:rFonts w:ascii="Courier New" w:hAnsi="Courier New" w:cs="Courier New"/>
-                <w:color w:val="000000" w:themeColor="text1"/>
-              </w:rPr>
-            </w:pPr>
-            <w:r>
-              <w:rPr>
-                <w:rFonts w:ascii="Courier New" w:hAnsi="Courier New" w:cs="Courier New"/>
-                <w:color w:val="000000" w:themeColor="text1"/>
-              </w:rPr>
-              <w:t xml:space="preserve">   shade_p_value(obs_stat = obs_slope, </w:t>
+              <w:t>visualize(</w:t>
+            </w:r>
+            <w:proofErr w:type="spellStart"/>
+            <w:r>
+              <w:rPr>
+                <w:rFonts w:ascii="Courier New" w:hAnsi="Courier New" w:cs="Courier New"/>
+                <w:color w:val="000000" w:themeColor="text1"/>
+              </w:rPr>
+              <w:t>null_</w:t>
+            </w:r>
+            <w:proofErr w:type="gramStart"/>
+            <w:r>
+              <w:rPr>
+                <w:rFonts w:ascii="Courier New" w:hAnsi="Courier New" w:cs="Courier New"/>
+                <w:color w:val="000000" w:themeColor="text1"/>
+              </w:rPr>
+              <w:t>distribution</w:t>
+            </w:r>
+            <w:proofErr w:type="spellEnd"/>
+            <w:r>
+              <w:rPr>
+                <w:rFonts w:ascii="Courier New" w:hAnsi="Courier New" w:cs="Courier New"/>
+                <w:color w:val="000000" w:themeColor="text1"/>
+              </w:rPr>
+              <w:t>)+</w:t>
+            </w:r>
+            <w:proofErr w:type="gramEnd"/>
+            <w:r>
+              <w:rPr>
+                <w:rFonts w:ascii="Courier New" w:hAnsi="Courier New" w:cs="Courier New"/>
+                <w:color w:val="000000" w:themeColor="text1"/>
+              </w:rPr>
+              <w:t xml:space="preserve"> </w:t>
+            </w:r>
+          </w:p>
+          <w:p>
+            <w:pPr>
+              <w:rPr>
+                <w:rFonts w:ascii="Courier New" w:hAnsi="Courier New" w:cs="Courier New"/>
+                <w:color w:val="000000" w:themeColor="text1"/>
+              </w:rPr>
+            </w:pPr>
+            <w:r>
+              <w:rPr>
+                <w:rFonts w:ascii="Courier New" w:hAnsi="Courier New" w:cs="Courier New"/>
+                <w:color w:val="000000" w:themeColor="text1"/>
+              </w:rPr>
+              <w:t xml:space="preserve">   </w:t>
+            </w:r>
+            <w:proofErr w:type="spellStart"/>
+            <w:r>
+              <w:rPr>
+                <w:rFonts w:ascii="Courier New" w:hAnsi="Courier New" w:cs="Courier New"/>
+                <w:color w:val="000000" w:themeColor="text1"/>
+              </w:rPr>
+              <w:t>shade_p_</w:t>
+            </w:r>
+            <w:proofErr w:type="gramStart"/>
+            <w:r>
+              <w:rPr>
+                <w:rFonts w:ascii="Courier New" w:hAnsi="Courier New" w:cs="Courier New"/>
+                <w:color w:val="000000" w:themeColor="text1"/>
+              </w:rPr>
+              <w:t>value</w:t>
+            </w:r>
+            <w:proofErr w:type="spellEnd"/>
+            <w:r>
+              <w:rPr>
+                <w:rFonts w:ascii="Courier New" w:hAnsi="Courier New" w:cs="Courier New"/>
+                <w:color w:val="000000" w:themeColor="text1"/>
+              </w:rPr>
+              <w:t>(</w:t>
+            </w:r>
+            <w:proofErr w:type="spellStart"/>
+            <w:proofErr w:type="gramEnd"/>
+            <w:r>
+              <w:rPr>
+                <w:rFonts w:ascii="Courier New" w:hAnsi="Courier New" w:cs="Courier New"/>
+                <w:color w:val="000000" w:themeColor="text1"/>
+              </w:rPr>
+              <w:t>obs_stat</w:t>
+            </w:r>
+            <w:proofErr w:type="spellEnd"/>
+            <w:r>
+              <w:rPr>
+                <w:rFonts w:ascii="Courier New" w:hAnsi="Courier New" w:cs="Courier New"/>
+                <w:color w:val="000000" w:themeColor="text1"/>
+              </w:rPr>
+              <w:t xml:space="preserve"> = </w:t>
+            </w:r>
+            <w:proofErr w:type="spellStart"/>
+            <w:r>
+              <w:rPr>
+                <w:rFonts w:ascii="Courier New" w:hAnsi="Courier New" w:cs="Courier New"/>
+                <w:color w:val="000000" w:themeColor="text1"/>
+              </w:rPr>
+              <w:t>obs_slope</w:t>
+            </w:r>
+            <w:proofErr w:type="spellEnd"/>
+            <w:r>
+              <w:rPr>
+                <w:rFonts w:ascii="Courier New" w:hAnsi="Courier New" w:cs="Courier New"/>
+                <w:color w:val="000000" w:themeColor="text1"/>
+              </w:rPr>
+              <w:t xml:space="preserve">, </w:t>
             </w:r>
           </w:p>
           <w:p>
@@ -687,11 +836,19 @@
             <w:r>
               <w:t xml:space="preserve"> add axis labels to this plot! All you need to do is connect the </w:t>
             </w:r>
-            <w:r>
-              <w:rPr>
-                <w:rFonts w:ascii="Courier New" w:hAnsi="Courier New" w:cs="Courier New"/>
-              </w:rPr>
-              <w:t>visualize()</w:t>
+            <w:proofErr w:type="gramStart"/>
+            <w:r>
+              <w:rPr>
+                <w:rFonts w:ascii="Courier New" w:hAnsi="Courier New" w:cs="Courier New"/>
+              </w:rPr>
+              <w:t>visualize(</w:t>
+            </w:r>
+            <w:proofErr w:type="gramEnd"/>
+            <w:r>
+              <w:rPr>
+                <w:rFonts w:ascii="Courier New" w:hAnsi="Courier New" w:cs="Courier New"/>
+              </w:rPr>
+              <w:t>)</w:t>
             </w:r>
             <w:r>
               <w:t xml:space="preserve"> step to </w:t>
@@ -777,24 +934,82 @@
                 <w:rFonts w:ascii="Courier New" w:hAnsi="Courier New" w:cs="Courier New"/>
               </w:rPr>
             </w:pPr>
-            <w:r>
-              <w:rPr>
-                <w:rFonts w:ascii="Courier New" w:hAnsi="Courier New" w:cs="Courier New"/>
-              </w:rPr>
-              <w:t xml:space="preserve">get_p_value(null_dist, </w:t>
-            </w:r>
-          </w:p>
-          <w:p>
-            <w:pPr>
-              <w:rPr>
-                <w:rFonts w:ascii="Courier New" w:hAnsi="Courier New" w:cs="Courier New"/>
-              </w:rPr>
-            </w:pPr>
-            <w:r>
-              <w:rPr>
-                <w:rFonts w:ascii="Courier New" w:hAnsi="Courier New" w:cs="Courier New"/>
-              </w:rPr>
-              <w:t xml:space="preserve">            obs_stat = obs_slope,</w:t>
+            <w:proofErr w:type="spellStart"/>
+            <w:r>
+              <w:rPr>
+                <w:rFonts w:ascii="Courier New" w:hAnsi="Courier New" w:cs="Courier New"/>
+              </w:rPr>
+              <w:t>get_p_</w:t>
+            </w:r>
+            <w:proofErr w:type="gramStart"/>
+            <w:r>
+              <w:rPr>
+                <w:rFonts w:ascii="Courier New" w:hAnsi="Courier New" w:cs="Courier New"/>
+              </w:rPr>
+              <w:t>value</w:t>
+            </w:r>
+            <w:proofErr w:type="spellEnd"/>
+            <w:r>
+              <w:rPr>
+                <w:rFonts w:ascii="Courier New" w:hAnsi="Courier New" w:cs="Courier New"/>
+              </w:rPr>
+              <w:t>(</w:t>
+            </w:r>
+            <w:proofErr w:type="spellStart"/>
+            <w:proofErr w:type="gramEnd"/>
+            <w:r>
+              <w:rPr>
+                <w:rFonts w:ascii="Courier New" w:hAnsi="Courier New" w:cs="Courier New"/>
+              </w:rPr>
+              <w:t>null_dist</w:t>
+            </w:r>
+            <w:proofErr w:type="spellEnd"/>
+            <w:r>
+              <w:rPr>
+                <w:rFonts w:ascii="Courier New" w:hAnsi="Courier New" w:cs="Courier New"/>
+              </w:rPr>
+              <w:t xml:space="preserve">, </w:t>
+            </w:r>
+          </w:p>
+          <w:p>
+            <w:pPr>
+              <w:rPr>
+                <w:rFonts w:ascii="Courier New" w:hAnsi="Courier New" w:cs="Courier New"/>
+              </w:rPr>
+            </w:pPr>
+            <w:r>
+              <w:rPr>
+                <w:rFonts w:ascii="Courier New" w:hAnsi="Courier New" w:cs="Courier New"/>
+              </w:rPr>
+              <w:t xml:space="preserve">            </w:t>
+            </w:r>
+            <w:proofErr w:type="spellStart"/>
+            <w:r>
+              <w:rPr>
+                <w:rFonts w:ascii="Courier New" w:hAnsi="Courier New" w:cs="Courier New"/>
+              </w:rPr>
+              <w:t>obs_stat</w:t>
+            </w:r>
+            <w:proofErr w:type="spellEnd"/>
+            <w:r>
+              <w:rPr>
+                <w:rFonts w:ascii="Courier New" w:hAnsi="Courier New" w:cs="Courier New"/>
+              </w:rPr>
+              <w:t xml:space="preserve"> = </w:t>
+            </w:r>
+            <w:proofErr w:type="spellStart"/>
+            <w:r>
+              <w:rPr>
+                <w:rFonts w:ascii="Courier New" w:hAnsi="Courier New" w:cs="Courier New"/>
+              </w:rPr>
+              <w:t>obs_slope</w:t>
+            </w:r>
+            <w:proofErr w:type="spellEnd"/>
+            <w:r>
+              <w:rPr>
+                <w:rFonts w:ascii="Courier New" w:hAnsi="Courier New" w:cs="Courier New"/>
+              </w:rPr>
+              <w:t>,</w:t>
             </w:r>
           </w:p>
           <w:p>
@@ -846,34 +1061,7 @@
                 <w:sz w:val="36"/>
                 <w:szCs w:val="36"/>
               </w:rPr>
-              <w:t xml:space="preserve">Parametric Methods for Obtaining </w:t>
-            </w:r>
-            <w:r>
-              <w:rPr>
-                <w:b/>
-                <w:bCs/>
-                <w:sz w:val="36"/>
-                <w:szCs w:val="36"/>
-              </w:rPr>
-              <w:t>a</w:t>
-            </w:r>
-            <w:r>
-              <w:rPr>
-                <w:b/>
-                <w:bCs/>
-                <w:sz w:val="36"/>
-                <w:szCs w:val="36"/>
-              </w:rPr>
-              <w:t xml:space="preserve"> p-value for</w:t>
-            </w:r>
-            <w:r>
-              <w:rPr>
-                <w:b/>
-                <w:bCs/>
-                <w:sz w:val="36"/>
-                <w:szCs w:val="36"/>
-              </w:rPr>
-              <w:t xml:space="preserve"> </w:t>
+              <w:t xml:space="preserve">Parametric Methods for Obtaining a p-value for </w:t>
             </w:r>
             <w:r>
               <w:rPr>
@@ -914,6 +1102,7 @@
               </w:rPr>
               <w:br/>
             </w:r>
+            <w:proofErr w:type="spellStart"/>
             <w:r>
               <w:rPr>
                 <w:rFonts w:ascii="Courier New" w:hAnsi="Courier New" w:cs="Courier New"/>
@@ -924,8 +1113,31 @@
               <w:rPr>
                 <w:rFonts w:ascii="Courier New" w:hAnsi="Courier New" w:cs="Courier New"/>
               </w:rPr>
-              <w:t>model &lt;- lm(</w:t>
-            </w:r>
+              <w:t>model</w:t>
+            </w:r>
+            <w:proofErr w:type="spellEnd"/>
+            <w:r>
+              <w:rPr>
+                <w:rFonts w:ascii="Courier New" w:hAnsi="Courier New" w:cs="Courier New"/>
+              </w:rPr>
+              <w:t xml:space="preserve"> &lt;- </w:t>
+            </w:r>
+            <w:proofErr w:type="spellStart"/>
+            <w:proofErr w:type="gramStart"/>
+            <w:r>
+              <w:rPr>
+                <w:rFonts w:ascii="Courier New" w:hAnsi="Courier New" w:cs="Courier New"/>
+              </w:rPr>
+              <w:t>lm</w:t>
+            </w:r>
+            <w:proofErr w:type="spellEnd"/>
+            <w:r>
+              <w:rPr>
+                <w:rFonts w:ascii="Courier New" w:hAnsi="Courier New" w:cs="Courier New"/>
+              </w:rPr>
+              <w:t>(</w:t>
+            </w:r>
+            <w:proofErr w:type="gramEnd"/>
             <w:r>
               <w:rPr>
                 <w:rFonts w:ascii="Courier New" w:hAnsi="Courier New" w:cs="Courier New"/>
@@ -1020,12 +1232,29 @@
                 <w:rFonts w:ascii="Courier New" w:hAnsi="Courier New" w:cs="Courier New"/>
               </w:rPr>
             </w:pPr>
-            <w:r>
-              <w:rPr>
-                <w:rFonts w:ascii="Courier New" w:hAnsi="Courier New" w:cs="Courier New"/>
-              </w:rPr>
-              <w:t>get_regression_table(</w:t>
-            </w:r>
+            <w:proofErr w:type="spellStart"/>
+            <w:r>
+              <w:rPr>
+                <w:rFonts w:ascii="Courier New" w:hAnsi="Courier New" w:cs="Courier New"/>
+              </w:rPr>
+              <w:t>get_regression_</w:t>
+            </w:r>
+            <w:proofErr w:type="gramStart"/>
+            <w:r>
+              <w:rPr>
+                <w:rFonts w:ascii="Courier New" w:hAnsi="Courier New" w:cs="Courier New"/>
+              </w:rPr>
+              <w:t>table</w:t>
+            </w:r>
+            <w:proofErr w:type="spellEnd"/>
+            <w:r>
+              <w:rPr>
+                <w:rFonts w:ascii="Courier New" w:hAnsi="Courier New" w:cs="Courier New"/>
+              </w:rPr>
+              <w:t>(</w:t>
+            </w:r>
+            <w:proofErr w:type="spellStart"/>
+            <w:proofErr w:type="gramEnd"/>
             <w:r>
               <w:rPr>
                 <w:rFonts w:ascii="Courier New" w:hAnsi="Courier New" w:cs="Courier New"/>
@@ -1036,20 +1265,35 @@
               <w:rPr>
                 <w:rFonts w:ascii="Courier New" w:hAnsi="Courier New" w:cs="Courier New"/>
               </w:rPr>
-              <w:t xml:space="preserve">model, </w:t>
-            </w:r>
-          </w:p>
-          <w:p>
-            <w:pPr>
-              <w:rPr>
-                <w:rFonts w:ascii="Courier New" w:hAnsi="Courier New" w:cs="Courier New"/>
-              </w:rPr>
-            </w:pPr>
-            <w:r>
-              <w:rPr>
-                <w:rFonts w:ascii="Courier New" w:hAnsi="Courier New" w:cs="Courier New"/>
-              </w:rPr>
-              <w:t xml:space="preserve">                     conf</w:t>
+              <w:t>model</w:t>
+            </w:r>
+            <w:proofErr w:type="spellEnd"/>
+            <w:r>
+              <w:rPr>
+                <w:rFonts w:ascii="Courier New" w:hAnsi="Courier New" w:cs="Courier New"/>
+              </w:rPr>
+              <w:t xml:space="preserve">, </w:t>
+            </w:r>
+          </w:p>
+          <w:p>
+            <w:pPr>
+              <w:rPr>
+                <w:rFonts w:ascii="Courier New" w:hAnsi="Courier New" w:cs="Courier New"/>
+              </w:rPr>
+            </w:pPr>
+            <w:r>
+              <w:rPr>
+                <w:rFonts w:ascii="Courier New" w:hAnsi="Courier New" w:cs="Courier New"/>
+              </w:rPr>
+              <w:t xml:space="preserve">                     </w:t>
+            </w:r>
+            <w:proofErr w:type="spellStart"/>
+            <w:proofErr w:type="gramStart"/>
+            <w:r>
+              <w:rPr>
+                <w:rFonts w:ascii="Courier New" w:hAnsi="Courier New" w:cs="Courier New"/>
+              </w:rPr>
+              <w:t>conf</w:t>
             </w:r>
             <w:r>
               <w:rPr>
@@ -1061,7 +1305,15 @@
               <w:rPr>
                 <w:rFonts w:ascii="Courier New" w:hAnsi="Courier New" w:cs="Courier New"/>
               </w:rPr>
-              <w:t xml:space="preserve">level = </w:t>
+              <w:t>level</w:t>
+            </w:r>
+            <w:proofErr w:type="spellEnd"/>
+            <w:proofErr w:type="gramEnd"/>
+            <w:r>
+              <w:rPr>
+                <w:rFonts w:ascii="Courier New" w:hAnsi="Courier New" w:cs="Courier New"/>
+              </w:rPr>
+              <w:t xml:space="preserve"> = </w:t>
             </w:r>
             <w:r>
               <w:rPr>
@@ -1119,6 +1371,8 @@
             <w:r>
               <w:t xml:space="preserve">, you change </w:t>
             </w:r>
+            <w:proofErr w:type="spellStart"/>
+            <w:proofErr w:type="gramStart"/>
             <w:r>
               <w:rPr>
                 <w:rFonts w:ascii="Courier New" w:hAnsi="Courier New" w:cs="Courier New"/>
@@ -1127,6 +1381,8 @@
               </w:rPr>
               <w:t>conf.level</w:t>
             </w:r>
+            <w:proofErr w:type="spellEnd"/>
+            <w:proofErr w:type="gramEnd"/>
             <w:r>
               <w:t xml:space="preserve"> to 0.90</w:t>
             </w:r>
@@ -1244,12 +1500,21 @@
                 <w:rFonts w:ascii="Courier New" w:hAnsi="Courier New" w:cs="Courier New"/>
               </w:rPr>
             </w:pPr>
-            <w:r>
-              <w:rPr>
-                <w:rFonts w:ascii="Courier New" w:hAnsi="Courier New" w:cs="Courier New"/>
-                <w:color w:val="000000" w:themeColor="text1"/>
-              </w:rPr>
-              <w:t xml:space="preserve">obs_fit &lt;- </w:t>
+            <w:proofErr w:type="spellStart"/>
+            <w:r>
+              <w:rPr>
+                <w:rFonts w:ascii="Courier New" w:hAnsi="Courier New" w:cs="Courier New"/>
+                <w:color w:val="000000" w:themeColor="text1"/>
+              </w:rPr>
+              <w:t>obs_fit</w:t>
+            </w:r>
+            <w:proofErr w:type="spellEnd"/>
+            <w:r>
+              <w:rPr>
+                <w:rFonts w:ascii="Courier New" w:hAnsi="Courier New" w:cs="Courier New"/>
+                <w:color w:val="000000" w:themeColor="text1"/>
+              </w:rPr>
+              <w:t xml:space="preserve"> &lt;- </w:t>
             </w:r>
             <w:r>
               <w:rPr>
@@ -1428,7 +1693,21 @@
               <w:rPr>
                 <w:rFonts w:ascii="Courier New" w:hAnsi="Courier New" w:cs="Courier New"/>
               </w:rPr>
-              <w:t xml:space="preserve">  fit()</w:t>
+              <w:t xml:space="preserve">  </w:t>
+            </w:r>
+            <w:proofErr w:type="gramStart"/>
+            <w:r>
+              <w:rPr>
+                <w:rFonts w:ascii="Courier New" w:hAnsi="Courier New" w:cs="Courier New"/>
+              </w:rPr>
+              <w:t>fit(</w:t>
+            </w:r>
+            <w:proofErr w:type="gramEnd"/>
+            <w:r>
+              <w:rPr>
+                <w:rFonts w:ascii="Courier New" w:hAnsi="Courier New" w:cs="Courier New"/>
+              </w:rPr>
+              <w:t>)</w:t>
             </w:r>
           </w:p>
           <w:p>
@@ -1454,20 +1733,36 @@
             <w:r>
               <w:t xml:space="preserve">ithin </w:t>
             </w:r>
-            <w:r>
-              <w:rPr>
-                <w:rFonts w:ascii="Courier New" w:hAnsi="Courier New" w:cs="Courier New"/>
-              </w:rPr>
-              <w:t>specify()</w:t>
+            <w:proofErr w:type="gramStart"/>
+            <w:r>
+              <w:rPr>
+                <w:rFonts w:ascii="Courier New" w:hAnsi="Courier New" w:cs="Courier New"/>
+              </w:rPr>
+              <w:t>specify(</w:t>
+            </w:r>
+            <w:proofErr w:type="gramEnd"/>
+            <w:r>
+              <w:rPr>
+                <w:rFonts w:ascii="Courier New" w:hAnsi="Courier New" w:cs="Courier New"/>
+              </w:rPr>
+              <w:t>)</w:t>
             </w:r>
             <w:r>
               <w:t xml:space="preserve">, your syntax looks identical to what you used to fit a model with the </w:t>
             </w:r>
-            <w:r>
-              <w:rPr>
-                <w:rFonts w:ascii="Courier New" w:hAnsi="Courier New" w:cs="Courier New"/>
-              </w:rPr>
-              <w:t>lm()</w:t>
+            <w:proofErr w:type="spellStart"/>
+            <w:r>
+              <w:rPr>
+                <w:rFonts w:ascii="Courier New" w:hAnsi="Courier New" w:cs="Courier New"/>
+              </w:rPr>
+              <w:t>lm</w:t>
+            </w:r>
+            <w:proofErr w:type="spellEnd"/>
+            <w:r>
+              <w:rPr>
+                <w:rFonts w:ascii="Courier New" w:hAnsi="Courier New" w:cs="Courier New"/>
+              </w:rPr>
+              <w:t>()</w:t>
             </w:r>
             <w:r>
               <w:t xml:space="preserve"> function. You use a </w:t>
@@ -1520,7 +1815,15 @@
               <w:t xml:space="preserve"> s</w:t>
             </w:r>
             <w:r>
-              <w:t xml:space="preserve">eparates the two explanatory variables. This would fit an interaction model! If you want to fit an additive model, you would need to use a </w:t>
+              <w:t xml:space="preserve">eparates the two explanatory variables. This would fit an interaction model! If you want to fit an additive model, you </w:t>
+            </w:r>
+            <w:proofErr w:type="gramStart"/>
+            <w:r>
+              <w:t>would</w:t>
+            </w:r>
+            <w:proofErr w:type="gramEnd"/>
+            <w:r>
+              <w:t xml:space="preserve"> need to use a </w:t>
             </w:r>
             <w:r>
               <w:rPr>
@@ -1602,6 +1905,7 @@
                 <w:rFonts w:ascii="Courier New" w:hAnsi="Courier New" w:cs="Courier New"/>
               </w:rPr>
             </w:pPr>
+            <w:proofErr w:type="spellStart"/>
             <w:r>
               <w:rPr>
                 <w:rFonts w:ascii="Courier New" w:hAnsi="Courier New" w:cs="Courier New"/>
@@ -1609,6 +1913,7 @@
               </w:rPr>
               <w:t>null_dist</w:t>
             </w:r>
+            <w:proofErr w:type="spellEnd"/>
             <w:r>
               <w:rPr>
                 <w:rFonts w:ascii="Courier New" w:hAnsi="Courier New" w:cs="Courier New"/>
@@ -1818,20 +2123,48 @@
               <w:rPr>
                 <w:rFonts w:ascii="Courier New" w:hAnsi="Courier New" w:cs="Courier New"/>
               </w:rPr>
-              <w:t xml:space="preserve">  hypothesize(null = “independence”) %&gt;%</w:t>
-            </w:r>
-          </w:p>
-          <w:p>
-            <w:pPr>
-              <w:rPr>
-                <w:rFonts w:ascii="Courier New" w:hAnsi="Courier New" w:cs="Courier New"/>
-              </w:rPr>
-            </w:pPr>
-            <w:r>
-              <w:rPr>
-                <w:rFonts w:ascii="Courier New" w:hAnsi="Courier New" w:cs="Courier New"/>
-              </w:rPr>
-              <w:t xml:space="preserve">  generate(reps = </w:t>
+              <w:t xml:space="preserve">  </w:t>
+            </w:r>
+            <w:proofErr w:type="gramStart"/>
+            <w:r>
+              <w:rPr>
+                <w:rFonts w:ascii="Courier New" w:hAnsi="Courier New" w:cs="Courier New"/>
+              </w:rPr>
+              <w:t>hypothesize(</w:t>
+            </w:r>
+            <w:proofErr w:type="gramEnd"/>
+            <w:r>
+              <w:rPr>
+                <w:rFonts w:ascii="Courier New" w:hAnsi="Courier New" w:cs="Courier New"/>
+              </w:rPr>
+              <w:t>null = “independence”) %&gt;%</w:t>
+            </w:r>
+          </w:p>
+          <w:p>
+            <w:pPr>
+              <w:rPr>
+                <w:rFonts w:ascii="Courier New" w:hAnsi="Courier New" w:cs="Courier New"/>
+              </w:rPr>
+            </w:pPr>
+            <w:r>
+              <w:rPr>
+                <w:rFonts w:ascii="Courier New" w:hAnsi="Courier New" w:cs="Courier New"/>
+              </w:rPr>
+              <w:t xml:space="preserve">  </w:t>
+            </w:r>
+            <w:proofErr w:type="gramStart"/>
+            <w:r>
+              <w:rPr>
+                <w:rFonts w:ascii="Courier New" w:hAnsi="Courier New" w:cs="Courier New"/>
+              </w:rPr>
+              <w:t>generate(</w:t>
+            </w:r>
+            <w:proofErr w:type="gramEnd"/>
+            <w:r>
+              <w:rPr>
+                <w:rFonts w:ascii="Courier New" w:hAnsi="Courier New" w:cs="Courier New"/>
+              </w:rPr>
+              <w:t xml:space="preserve">reps = </w:t>
             </w:r>
             <w:r>
               <w:rPr>
@@ -1870,6 +2203,7 @@
               </w:rPr>
               <w:t xml:space="preserve">  </w:t>
             </w:r>
+            <w:proofErr w:type="gramStart"/>
             <w:r>
               <w:rPr>
                 <w:rFonts w:ascii="Courier New" w:hAnsi="Courier New" w:cs="Courier New"/>
@@ -1882,6 +2216,7 @@
               </w:rPr>
               <w:t>(</w:t>
             </w:r>
+            <w:proofErr w:type="gramEnd"/>
             <w:r>
               <w:rPr>
                 <w:rFonts w:ascii="Courier New" w:hAnsi="Courier New" w:cs="Courier New"/>
@@ -1965,25 +2300,7 @@
                 <w:sz w:val="28"/>
                 <w:szCs w:val="28"/>
               </w:rPr>
-              <w:t xml:space="preserve">Plotting the </w:t>
-            </w:r>
-            <w:r>
-              <w:rPr>
-                <w:b/>
-                <w:bCs/>
-                <w:sz w:val="28"/>
-                <w:szCs w:val="28"/>
-              </w:rPr>
-              <w:t>Null</w:t>
-            </w:r>
-            <w:r>
-              <w:rPr>
-                <w:b/>
-                <w:bCs/>
-                <w:sz w:val="28"/>
-                <w:szCs w:val="28"/>
-              </w:rPr>
-              <w:t xml:space="preserve"> Distributions</w:t>
+              <w:t>Plotting the Null Distributions</w:t>
             </w:r>
           </w:p>
           <w:p>
@@ -2004,13 +2321,23 @@
                 <w:color w:val="000000" w:themeColor="text1"/>
               </w:rPr>
             </w:pPr>
-            <w:r>
-              <w:rPr>
-                <w:rFonts w:ascii="Courier New" w:hAnsi="Courier New" w:cs="Courier New"/>
-                <w:color w:val="000000" w:themeColor="text1"/>
-              </w:rPr>
-              <w:t xml:space="preserve">visualize(data = </w:t>
-            </w:r>
+            <w:proofErr w:type="gramStart"/>
+            <w:r>
+              <w:rPr>
+                <w:rFonts w:ascii="Courier New" w:hAnsi="Courier New" w:cs="Courier New"/>
+                <w:color w:val="000000" w:themeColor="text1"/>
+              </w:rPr>
+              <w:t>visualize(</w:t>
+            </w:r>
+            <w:proofErr w:type="gramEnd"/>
+            <w:r>
+              <w:rPr>
+                <w:rFonts w:ascii="Courier New" w:hAnsi="Courier New" w:cs="Courier New"/>
+                <w:color w:val="000000" w:themeColor="text1"/>
+              </w:rPr>
+              <w:t xml:space="preserve">data = </w:t>
+            </w:r>
+            <w:proofErr w:type="spellStart"/>
             <w:r>
               <w:rPr>
                 <w:rFonts w:ascii="Courier New" w:hAnsi="Courier New" w:cs="Courier New"/>
@@ -2018,6 +2345,7 @@
               </w:rPr>
               <w:t>null_dist</w:t>
             </w:r>
+            <w:proofErr w:type="spellEnd"/>
             <w:r>
               <w:rPr>
                 <w:rFonts w:ascii="Courier New" w:hAnsi="Courier New" w:cs="Courier New"/>
@@ -2120,22 +2448,103 @@
                 <w:rFonts w:ascii="Courier New" w:hAnsi="Courier New" w:cs="Courier New"/>
                 <w:color w:val="000000" w:themeColor="text1"/>
               </w:rPr>
-              <w:t xml:space="preserve">visualize(null_dist)+ </w:t>
-            </w:r>
-          </w:p>
-          <w:p>
-            <w:pPr>
-              <w:rPr>
-                <w:rFonts w:ascii="Courier New" w:hAnsi="Courier New" w:cs="Courier New"/>
-                <w:color w:val="000000" w:themeColor="text1"/>
-              </w:rPr>
-            </w:pPr>
-            <w:r>
-              <w:rPr>
-                <w:rFonts w:ascii="Courier New" w:hAnsi="Courier New" w:cs="Courier New"/>
-                <w:color w:val="000000" w:themeColor="text1"/>
-              </w:rPr>
-              <w:t xml:space="preserve">   shade_p_value(obs_stat = obs_</w:t>
+              <w:t>visualize(</w:t>
+            </w:r>
+            <w:proofErr w:type="spellStart"/>
+            <w:r>
+              <w:rPr>
+                <w:rFonts w:ascii="Courier New" w:hAnsi="Courier New" w:cs="Courier New"/>
+                <w:color w:val="000000" w:themeColor="text1"/>
+              </w:rPr>
+              <w:t>null_</w:t>
+            </w:r>
+            <w:proofErr w:type="gramStart"/>
+            <w:r>
+              <w:rPr>
+                <w:rFonts w:ascii="Courier New" w:hAnsi="Courier New" w:cs="Courier New"/>
+                <w:color w:val="000000" w:themeColor="text1"/>
+              </w:rPr>
+              <w:t>dist</w:t>
+            </w:r>
+            <w:proofErr w:type="spellEnd"/>
+            <w:r>
+              <w:rPr>
+                <w:rFonts w:ascii="Courier New" w:hAnsi="Courier New" w:cs="Courier New"/>
+                <w:color w:val="000000" w:themeColor="text1"/>
+              </w:rPr>
+              <w:t>)+</w:t>
+            </w:r>
+            <w:proofErr w:type="gramEnd"/>
+            <w:r>
+              <w:rPr>
+                <w:rFonts w:ascii="Courier New" w:hAnsi="Courier New" w:cs="Courier New"/>
+                <w:color w:val="000000" w:themeColor="text1"/>
+              </w:rPr>
+              <w:t xml:space="preserve"> </w:t>
+            </w:r>
+          </w:p>
+          <w:p>
+            <w:pPr>
+              <w:rPr>
+                <w:rFonts w:ascii="Courier New" w:hAnsi="Courier New" w:cs="Courier New"/>
+                <w:color w:val="000000" w:themeColor="text1"/>
+              </w:rPr>
+            </w:pPr>
+            <w:r>
+              <w:rPr>
+                <w:rFonts w:ascii="Courier New" w:hAnsi="Courier New" w:cs="Courier New"/>
+                <w:color w:val="000000" w:themeColor="text1"/>
+              </w:rPr>
+              <w:t xml:space="preserve">   </w:t>
+            </w:r>
+            <w:proofErr w:type="spellStart"/>
+            <w:r>
+              <w:rPr>
+                <w:rFonts w:ascii="Courier New" w:hAnsi="Courier New" w:cs="Courier New"/>
+                <w:color w:val="000000" w:themeColor="text1"/>
+              </w:rPr>
+              <w:t>shade_p_</w:t>
+            </w:r>
+            <w:proofErr w:type="gramStart"/>
+            <w:r>
+              <w:rPr>
+                <w:rFonts w:ascii="Courier New" w:hAnsi="Courier New" w:cs="Courier New"/>
+                <w:color w:val="000000" w:themeColor="text1"/>
+              </w:rPr>
+              <w:t>value</w:t>
+            </w:r>
+            <w:proofErr w:type="spellEnd"/>
+            <w:r>
+              <w:rPr>
+                <w:rFonts w:ascii="Courier New" w:hAnsi="Courier New" w:cs="Courier New"/>
+                <w:color w:val="000000" w:themeColor="text1"/>
+              </w:rPr>
+              <w:t>(</w:t>
+            </w:r>
+            <w:proofErr w:type="spellStart"/>
+            <w:proofErr w:type="gramEnd"/>
+            <w:r>
+              <w:rPr>
+                <w:rFonts w:ascii="Courier New" w:hAnsi="Courier New" w:cs="Courier New"/>
+                <w:color w:val="000000" w:themeColor="text1"/>
+              </w:rPr>
+              <w:t>obs_stat</w:t>
+            </w:r>
+            <w:proofErr w:type="spellEnd"/>
+            <w:r>
+              <w:rPr>
+                <w:rFonts w:ascii="Courier New" w:hAnsi="Courier New" w:cs="Courier New"/>
+                <w:color w:val="000000" w:themeColor="text1"/>
+              </w:rPr>
+              <w:t xml:space="preserve"> = </w:t>
+            </w:r>
+            <w:proofErr w:type="spellStart"/>
+            <w:r>
+              <w:rPr>
+                <w:rFonts w:ascii="Courier New" w:hAnsi="Courier New" w:cs="Courier New"/>
+                <w:color w:val="000000" w:themeColor="text1"/>
+              </w:rPr>
+              <w:t>obs_</w:t>
             </w:r>
             <w:r>
               <w:rPr>
@@ -2144,6 +2553,7 @@
               </w:rPr>
               <w:t>fit</w:t>
             </w:r>
+            <w:proofErr w:type="spellEnd"/>
             <w:r>
               <w:rPr>
                 <w:rFonts w:ascii="Courier New" w:hAnsi="Courier New" w:cs="Courier New"/>
@@ -2216,31 +2626,77 @@
                 <w:rFonts w:ascii="Courier New" w:hAnsi="Courier New" w:cs="Courier New"/>
               </w:rPr>
             </w:pPr>
-            <w:r>
-              <w:rPr>
-                <w:rFonts w:ascii="Courier New" w:hAnsi="Courier New" w:cs="Courier New"/>
-              </w:rPr>
-              <w:t xml:space="preserve">get_p_value(null_dist, </w:t>
-            </w:r>
-          </w:p>
-          <w:p>
-            <w:pPr>
-              <w:rPr>
-                <w:rFonts w:ascii="Courier New" w:hAnsi="Courier New" w:cs="Courier New"/>
-              </w:rPr>
-            </w:pPr>
-            <w:r>
-              <w:rPr>
-                <w:rFonts w:ascii="Courier New" w:hAnsi="Courier New" w:cs="Courier New"/>
-              </w:rPr>
-              <w:t xml:space="preserve">            obs_stat = obs_</w:t>
-            </w:r>
-            <w:r>
-              <w:rPr>
-                <w:rFonts w:ascii="Courier New" w:hAnsi="Courier New" w:cs="Courier New"/>
-              </w:rPr>
-              <w:t>fit</w:t>
-            </w:r>
+            <w:proofErr w:type="spellStart"/>
+            <w:r>
+              <w:rPr>
+                <w:rFonts w:ascii="Courier New" w:hAnsi="Courier New" w:cs="Courier New"/>
+              </w:rPr>
+              <w:t>get_p_</w:t>
+            </w:r>
+            <w:proofErr w:type="gramStart"/>
+            <w:r>
+              <w:rPr>
+                <w:rFonts w:ascii="Courier New" w:hAnsi="Courier New" w:cs="Courier New"/>
+              </w:rPr>
+              <w:t>value</w:t>
+            </w:r>
+            <w:proofErr w:type="spellEnd"/>
+            <w:r>
+              <w:rPr>
+                <w:rFonts w:ascii="Courier New" w:hAnsi="Courier New" w:cs="Courier New"/>
+              </w:rPr>
+              <w:t>(</w:t>
+            </w:r>
+            <w:proofErr w:type="spellStart"/>
+            <w:proofErr w:type="gramEnd"/>
+            <w:r>
+              <w:rPr>
+                <w:rFonts w:ascii="Courier New" w:hAnsi="Courier New" w:cs="Courier New"/>
+              </w:rPr>
+              <w:t>null_dist</w:t>
+            </w:r>
+            <w:proofErr w:type="spellEnd"/>
+            <w:r>
+              <w:rPr>
+                <w:rFonts w:ascii="Courier New" w:hAnsi="Courier New" w:cs="Courier New"/>
+              </w:rPr>
+              <w:t xml:space="preserve">, </w:t>
+            </w:r>
+          </w:p>
+          <w:p>
+            <w:pPr>
+              <w:rPr>
+                <w:rFonts w:ascii="Courier New" w:hAnsi="Courier New" w:cs="Courier New"/>
+              </w:rPr>
+            </w:pPr>
+            <w:r>
+              <w:rPr>
+                <w:rFonts w:ascii="Courier New" w:hAnsi="Courier New" w:cs="Courier New"/>
+              </w:rPr>
+              <w:t xml:space="preserve">            </w:t>
+            </w:r>
+            <w:proofErr w:type="spellStart"/>
+            <w:r>
+              <w:rPr>
+                <w:rFonts w:ascii="Courier New" w:hAnsi="Courier New" w:cs="Courier New"/>
+              </w:rPr>
+              <w:t>obs_stat</w:t>
+            </w:r>
+            <w:proofErr w:type="spellEnd"/>
+            <w:r>
+              <w:rPr>
+                <w:rFonts w:ascii="Courier New" w:hAnsi="Courier New" w:cs="Courier New"/>
+              </w:rPr>
+              <w:t xml:space="preserve"> = </w:t>
+            </w:r>
+            <w:proofErr w:type="spellStart"/>
+            <w:r>
+              <w:rPr>
+                <w:rFonts w:ascii="Courier New" w:hAnsi="Courier New" w:cs="Courier New"/>
+              </w:rPr>
+              <w:t>obs_fit</w:t>
+            </w:r>
+            <w:proofErr w:type="spellEnd"/>
             <w:r>
               <w:rPr>
                 <w:rFonts w:ascii="Courier New" w:hAnsi="Courier New" w:cs="Courier New"/>
@@ -2253,13 +2709,7 @@
               <w:rPr>
                 <w:rFonts w:ascii="Courier New" w:hAnsi="Courier New" w:cs="Courier New"/>
               </w:rPr>
-              <w:t xml:space="preserve">            </w:t>
-            </w:r>
-            <w:r>
-              <w:rPr>
-                <w:rFonts w:ascii="Courier New" w:hAnsi="Courier New" w:cs="Courier New"/>
-              </w:rPr>
-              <w:t>direction = “two-sided”)</w:t>
+              <w:t xml:space="preserve">            direction = “two-sided”)</w:t>
             </w:r>
           </w:p>
         </w:tc>
@@ -2344,6 +2794,7 @@
               </w:rPr>
               <w:br/>
             </w:r>
+            <w:proofErr w:type="spellStart"/>
             <w:r>
               <w:rPr>
                 <w:rFonts w:ascii="Courier New" w:hAnsi="Courier New" w:cs="Courier New"/>
@@ -2354,7 +2805,28 @@
               <w:rPr>
                 <w:rFonts w:ascii="Courier New" w:hAnsi="Courier New" w:cs="Courier New"/>
               </w:rPr>
-              <w:t>model &lt;- lm(</w:t>
+              <w:t>model</w:t>
+            </w:r>
+            <w:proofErr w:type="spellEnd"/>
+            <w:r>
+              <w:rPr>
+                <w:rFonts w:ascii="Courier New" w:hAnsi="Courier New" w:cs="Courier New"/>
+              </w:rPr>
+              <w:t xml:space="preserve"> &lt;- </w:t>
+            </w:r>
+            <w:proofErr w:type="spellStart"/>
+            <w:r>
+              <w:rPr>
+                <w:rFonts w:ascii="Courier New" w:hAnsi="Courier New" w:cs="Courier New"/>
+              </w:rPr>
+              <w:t>lm</w:t>
+            </w:r>
+            <w:proofErr w:type="spellEnd"/>
+            <w:r>
+              <w:rPr>
+                <w:rFonts w:ascii="Courier New" w:hAnsi="Courier New" w:cs="Courier New"/>
+              </w:rPr>
+              <w:t>(</w:t>
             </w:r>
             <w:r>
               <w:rPr>
@@ -2536,18 +3008,21 @@
                 <w:rFonts w:ascii="Courier New" w:hAnsi="Courier New" w:cs="Courier New"/>
               </w:rPr>
             </w:pPr>
+            <w:proofErr w:type="spellStart"/>
             <w:r>
               <w:rPr>
                 <w:rFonts w:ascii="Courier New" w:hAnsi="Courier New" w:cs="Courier New"/>
               </w:rPr>
               <w:t>anova</w:t>
             </w:r>
+            <w:proofErr w:type="spellEnd"/>
             <w:r>
               <w:rPr>
                 <w:rFonts w:ascii="Courier New" w:hAnsi="Courier New" w:cs="Courier New"/>
               </w:rPr>
               <w:t>(</w:t>
             </w:r>
+            <w:proofErr w:type="spellStart"/>
             <w:r>
               <w:rPr>
                 <w:rFonts w:ascii="Courier New" w:hAnsi="Courier New" w:cs="Courier New"/>
@@ -2560,6 +3035,7 @@
               </w:rPr>
               <w:t>model</w:t>
             </w:r>
+            <w:proofErr w:type="spellEnd"/>
             <w:r>
               <w:rPr>
                 <w:rFonts w:ascii="Courier New" w:hAnsi="Courier New" w:cs="Courier New"/>
@@ -2614,7 +3090,15 @@
               <w:t xml:space="preserve"> s</w:t>
             </w:r>
             <w:r>
-              <w:t xml:space="preserve">eparates the two explanatory variables. This would fit an interaction model! If you want to fit an additive model, you would need to use a </w:t>
+              <w:t xml:space="preserve">eparates the two explanatory variables. This would fit an interaction model! If you want to fit an additive model, you </w:t>
+            </w:r>
+            <w:proofErr w:type="gramStart"/>
+            <w:r>
+              <w:t>would</w:t>
+            </w:r>
+            <w:proofErr w:type="gramEnd"/>
+            <w:r>
+              <w:t xml:space="preserve"> need to use a </w:t>
             </w:r>
             <w:r>
               <w:rPr>
@@ -2636,6 +3120,816 @@
             </w:r>
             <w:r>
               <w:t>n to separate the variables!</w:t>
+            </w:r>
+          </w:p>
+        </w:tc>
+      </w:tr>
+      <w:tr>
+        <w:tc>
+          <w:tcPr>
+            <w:tcW w:w="11026" w:type="dxa"/>
+          </w:tcPr>
+          <w:p>
+            <w:pPr>
+              <w:rPr>
+                <w:rFonts w:ascii="Courier New" w:hAnsi="Courier New" w:cs="Courier New"/>
+              </w:rPr>
+            </w:pPr>
+            <w:r>
+              <w:rPr>
+                <w:b/>
+                <w:bCs/>
+                <w:sz w:val="36"/>
+                <w:szCs w:val="36"/>
+              </w:rPr>
+              <w:t xml:space="preserve">Evaluating Conditions of Residuals for </w:t>
+            </w:r>
+            <w:r>
+              <w:rPr>
+                <w:b/>
+                <w:bCs/>
+                <w:sz w:val="36"/>
+                <w:szCs w:val="36"/>
+              </w:rPr>
+              <w:t>Regression</w:t>
+            </w:r>
+          </w:p>
+        </w:tc>
+      </w:tr>
+      <w:tr>
+        <w:tc>
+          <w:tcPr>
+            <w:tcW w:w="11026" w:type="dxa"/>
+          </w:tcPr>
+          <w:p>
+            <w:pPr>
+              <w:rPr>
+                <w:rFonts w:ascii="Courier New" w:hAnsi="Courier New" w:cs="Courier New"/>
+                <w:sz w:val="28"/>
+                <w:szCs w:val="28"/>
+              </w:rPr>
+            </w:pPr>
+            <w:r>
+              <w:rPr>
+                <w:b/>
+                <w:bCs/>
+                <w:color w:val="2E74B5" w:themeColor="accent5" w:themeShade="BF"/>
+                <w:sz w:val="28"/>
+                <w:szCs w:val="28"/>
+              </w:rPr>
+              <w:t xml:space="preserve">Distribution of </w:t>
+            </w:r>
+            <w:r>
+              <w:rPr>
+                <w:b/>
+                <w:bCs/>
+                <w:color w:val="2E74B5" w:themeColor="accent5" w:themeShade="BF"/>
+                <w:sz w:val="28"/>
+                <w:szCs w:val="28"/>
+              </w:rPr>
+              <w:t>r</w:t>
+            </w:r>
+            <w:r>
+              <w:rPr>
+                <w:b/>
+                <w:bCs/>
+                <w:color w:val="2E74B5" w:themeColor="accent5" w:themeShade="BF"/>
+                <w:sz w:val="28"/>
+                <w:szCs w:val="28"/>
+              </w:rPr>
+              <w:t>esiduals (to evaluate normality condition)</w:t>
+            </w:r>
+            <w:r>
+              <w:rPr>
+                <w:b/>
+                <w:bCs/>
+                <w:color w:val="2E74B5" w:themeColor="accent5" w:themeShade="BF"/>
+                <w:sz w:val="28"/>
+                <w:szCs w:val="28"/>
+              </w:rPr>
+              <w:br/>
+            </w:r>
+          </w:p>
+          <w:p>
+            <w:pPr>
+              <w:rPr>
+                <w:rFonts w:ascii="Courier New" w:hAnsi="Courier New" w:cs="Courier New"/>
+                <w:sz w:val="22"/>
+                <w:szCs w:val="22"/>
+              </w:rPr>
+            </w:pPr>
+            <w:proofErr w:type="gramStart"/>
+            <w:r>
+              <w:rPr>
+                <w:rFonts w:ascii="Courier New" w:hAnsi="Courier New" w:cs="Courier New"/>
+                <w:sz w:val="22"/>
+                <w:szCs w:val="22"/>
+              </w:rPr>
+              <w:t>broom::</w:t>
+            </w:r>
+            <w:proofErr w:type="gramEnd"/>
+            <w:r>
+              <w:rPr>
+                <w:rFonts w:ascii="Courier New" w:hAnsi="Courier New" w:cs="Courier New"/>
+                <w:sz w:val="22"/>
+                <w:szCs w:val="22"/>
+              </w:rPr>
+              <w:t>augment(</w:t>
+            </w:r>
+            <w:proofErr w:type="spellStart"/>
+            <w:r>
+              <w:rPr>
+                <w:rFonts w:ascii="Courier New" w:hAnsi="Courier New" w:cs="Courier New"/>
+                <w:sz w:val="22"/>
+                <w:szCs w:val="22"/>
+              </w:rPr>
+              <w:t>my_model</w:t>
+            </w:r>
+            <w:r>
+              <w:rPr>
+                <w:rFonts w:ascii="Courier New" w:hAnsi="Courier New" w:cs="Courier New"/>
+                <w:sz w:val="22"/>
+                <w:szCs w:val="22"/>
+              </w:rPr>
+              <w:t>) %&gt;</w:t>
+            </w:r>
+            <w:proofErr w:type="spellEnd"/>
+            <w:r>
+              <w:rPr>
+                <w:rFonts w:ascii="Courier New" w:hAnsi="Courier New" w:cs="Courier New"/>
+                <w:sz w:val="22"/>
+                <w:szCs w:val="22"/>
+              </w:rPr>
+              <w:t xml:space="preserve">% </w:t>
+            </w:r>
+          </w:p>
+          <w:p>
+            <w:pPr>
+              <w:rPr>
+                <w:rFonts w:ascii="Courier New" w:hAnsi="Courier New" w:cs="Courier New"/>
+                <w:sz w:val="22"/>
+                <w:szCs w:val="22"/>
+              </w:rPr>
+            </w:pPr>
+            <w:r>
+              <w:rPr>
+                <w:rFonts w:ascii="Courier New" w:hAnsi="Courier New" w:cs="Courier New"/>
+                <w:sz w:val="22"/>
+                <w:szCs w:val="22"/>
+              </w:rPr>
+              <w:t xml:space="preserve">  </w:t>
+            </w:r>
+            <w:proofErr w:type="spellStart"/>
+            <w:proofErr w:type="gramStart"/>
+            <w:r>
+              <w:rPr>
+                <w:rFonts w:ascii="Courier New" w:hAnsi="Courier New" w:cs="Courier New"/>
+                <w:sz w:val="22"/>
+                <w:szCs w:val="22"/>
+              </w:rPr>
+              <w:t>ggplot</w:t>
+            </w:r>
+            <w:proofErr w:type="spellEnd"/>
+            <w:r>
+              <w:rPr>
+                <w:rFonts w:ascii="Courier New" w:hAnsi="Courier New" w:cs="Courier New"/>
+                <w:sz w:val="22"/>
+                <w:szCs w:val="22"/>
+              </w:rPr>
+              <w:t>(</w:t>
+            </w:r>
+            <w:proofErr w:type="gramEnd"/>
+            <w:r>
+              <w:rPr>
+                <w:rFonts w:ascii="Courier New" w:hAnsi="Courier New" w:cs="Courier New"/>
+                <w:sz w:val="22"/>
+                <w:szCs w:val="22"/>
+              </w:rPr>
+              <w:t xml:space="preserve">mapping = </w:t>
+            </w:r>
+            <w:proofErr w:type="spellStart"/>
+            <w:r>
+              <w:rPr>
+                <w:rFonts w:ascii="Courier New" w:hAnsi="Courier New" w:cs="Courier New"/>
+                <w:sz w:val="22"/>
+                <w:szCs w:val="22"/>
+              </w:rPr>
+              <w:t>aes</w:t>
+            </w:r>
+            <w:proofErr w:type="spellEnd"/>
+            <w:r>
+              <w:rPr>
+                <w:rFonts w:ascii="Courier New" w:hAnsi="Courier New" w:cs="Courier New"/>
+                <w:sz w:val="22"/>
+                <w:szCs w:val="22"/>
+              </w:rPr>
+              <w:t>(x = .</w:t>
+            </w:r>
+            <w:proofErr w:type="spellStart"/>
+            <w:r>
+              <w:rPr>
+                <w:rFonts w:ascii="Courier New" w:hAnsi="Courier New" w:cs="Courier New"/>
+                <w:sz w:val="22"/>
+                <w:szCs w:val="22"/>
+              </w:rPr>
+              <w:t>resid</w:t>
+            </w:r>
+            <w:proofErr w:type="spellEnd"/>
+            <w:r>
+              <w:rPr>
+                <w:rFonts w:ascii="Courier New" w:hAnsi="Courier New" w:cs="Courier New"/>
+                <w:sz w:val="22"/>
+                <w:szCs w:val="22"/>
+              </w:rPr>
+              <w:t>)) +</w:t>
+            </w:r>
+          </w:p>
+          <w:p>
+            <w:pPr>
+              <w:rPr>
+                <w:rFonts w:ascii="Courier New" w:hAnsi="Courier New" w:cs="Courier New"/>
+                <w:sz w:val="22"/>
+                <w:szCs w:val="22"/>
+              </w:rPr>
+            </w:pPr>
+            <w:r>
+              <w:rPr>
+                <w:rFonts w:ascii="Courier New" w:hAnsi="Courier New" w:cs="Courier New"/>
+                <w:sz w:val="22"/>
+                <w:szCs w:val="22"/>
+              </w:rPr>
+              <w:t xml:space="preserve">  </w:t>
+            </w:r>
+            <w:proofErr w:type="spellStart"/>
+            <w:r>
+              <w:rPr>
+                <w:rFonts w:ascii="Courier New" w:hAnsi="Courier New" w:cs="Courier New"/>
+                <w:sz w:val="22"/>
+                <w:szCs w:val="22"/>
+              </w:rPr>
+              <w:t>geom_</w:t>
+            </w:r>
+            <w:proofErr w:type="gramStart"/>
+            <w:r>
+              <w:rPr>
+                <w:rFonts w:ascii="Courier New" w:hAnsi="Courier New" w:cs="Courier New"/>
+                <w:sz w:val="22"/>
+                <w:szCs w:val="22"/>
+              </w:rPr>
+              <w:t>histogram</w:t>
+            </w:r>
+            <w:proofErr w:type="spellEnd"/>
+            <w:r>
+              <w:rPr>
+                <w:rFonts w:ascii="Courier New" w:hAnsi="Courier New" w:cs="Courier New"/>
+                <w:sz w:val="22"/>
+                <w:szCs w:val="22"/>
+              </w:rPr>
+              <w:t>(</w:t>
+            </w:r>
+            <w:proofErr w:type="gramEnd"/>
+            <w:r>
+              <w:rPr>
+                <w:rFonts w:ascii="Courier New" w:hAnsi="Courier New" w:cs="Courier New"/>
+                <w:sz w:val="22"/>
+                <w:szCs w:val="22"/>
+              </w:rPr>
+              <w:t>) +</w:t>
+            </w:r>
+          </w:p>
+          <w:p>
+            <w:pPr>
+              <w:rPr>
+                <w:rFonts w:ascii="Courier New" w:hAnsi="Courier New" w:cs="Courier New"/>
+              </w:rPr>
+            </w:pPr>
+            <w:r>
+              <w:rPr>
+                <w:rFonts w:ascii="Courier New" w:hAnsi="Courier New" w:cs="Courier New"/>
+              </w:rPr>
+              <w:t xml:space="preserve">  </w:t>
+            </w:r>
+            <w:proofErr w:type="gramStart"/>
+            <w:r>
+              <w:rPr>
+                <w:rFonts w:ascii="Courier New" w:hAnsi="Courier New" w:cs="Courier New"/>
+              </w:rPr>
+              <w:t>labs(</w:t>
+            </w:r>
+            <w:proofErr w:type="gramEnd"/>
+            <w:r>
+              <w:rPr>
+                <w:rFonts w:ascii="Courier New" w:hAnsi="Courier New" w:cs="Courier New"/>
+              </w:rPr>
+              <w:t>x = "Residual")</w:t>
+            </w:r>
+          </w:p>
+          <w:p>
+            <w:pPr>
+              <w:rPr>
+                <w:rFonts w:ascii="Courier New" w:hAnsi="Courier New" w:cs="Courier New"/>
+              </w:rPr>
+            </w:pPr>
+          </w:p>
+          <w:p>
+            <w:pPr>
+              <w:rPr>
+                <w:rFonts w:ascii="Courier New" w:hAnsi="Courier New" w:cs="Courier New"/>
+              </w:rPr>
+            </w:pPr>
+            <w:r>
+              <w:rPr>
+                <w:b/>
+                <w:bCs/>
+                <w:i/>
+                <w:iCs/>
+              </w:rPr>
+              <w:t>Note:</w:t>
+            </w:r>
+            <w:r>
+              <w:rPr>
+                <w:b/>
+                <w:bCs/>
+                <w:i/>
+                <w:iCs/>
+              </w:rPr>
+              <w:t xml:space="preserve"> </w:t>
+            </w:r>
+            <w:r>
+              <w:t xml:space="preserve">In </w:t>
+            </w:r>
+            <w:r>
+              <w:t>the above code</w:t>
+            </w:r>
+            <w:r>
+              <w:t xml:space="preserve"> </w:t>
+            </w:r>
+            <w:proofErr w:type="spellStart"/>
+            <w:r>
+              <w:rPr>
+                <w:rFonts w:ascii="Courier New" w:hAnsi="Courier New" w:cs="Courier New"/>
+              </w:rPr>
+              <w:t>my_model</w:t>
+            </w:r>
+            <w:proofErr w:type="spellEnd"/>
+            <w:r>
+              <w:t xml:space="preserve"> represents the linear model that was fit, this can be either a simple </w:t>
+            </w:r>
+            <w:r>
+              <w:rPr>
+                <w:b/>
+                <w:bCs/>
+              </w:rPr>
+              <w:t>or</w:t>
+            </w:r>
+            <w:r>
+              <w:t xml:space="preserve"> </w:t>
+            </w:r>
+            <w:r>
+              <w:t>mul</w:t>
+            </w:r>
+            <w:r>
+              <w:t>tiple linear regression</w:t>
+            </w:r>
+            <w:r>
+              <w:t>!</w:t>
+            </w:r>
+          </w:p>
+        </w:tc>
+      </w:tr>
+      <w:tr>
+        <w:tc>
+          <w:tcPr>
+            <w:tcW w:w="11026" w:type="dxa"/>
+          </w:tcPr>
+          <w:p>
+            <w:pPr>
+              <w:rPr>
+                <w:rFonts w:ascii="Courier New" w:hAnsi="Courier New" w:cs="Courier New"/>
+              </w:rPr>
+            </w:pPr>
+            <w:r>
+              <w:rPr>
+                <w:b/>
+                <w:bCs/>
+                <w:color w:val="2E74B5" w:themeColor="accent5" w:themeShade="BF"/>
+                <w:sz w:val="28"/>
+                <w:szCs w:val="28"/>
+              </w:rPr>
+              <w:t>Residuals</w:t>
+            </w:r>
+            <w:r>
+              <w:rPr>
+                <w:b/>
+                <w:bCs/>
+                <w:color w:val="2E74B5" w:themeColor="accent5" w:themeShade="BF"/>
+                <w:sz w:val="28"/>
+                <w:szCs w:val="28"/>
+              </w:rPr>
+              <w:t xml:space="preserve"> versus fitted values</w:t>
+            </w:r>
+            <w:r>
+              <w:rPr>
+                <w:b/>
+                <w:bCs/>
+                <w:color w:val="2E74B5" w:themeColor="accent5" w:themeShade="BF"/>
+                <w:sz w:val="28"/>
+                <w:szCs w:val="28"/>
+              </w:rPr>
+              <w:t xml:space="preserve"> (to evaluate </w:t>
+            </w:r>
+            <w:r>
+              <w:rPr>
+                <w:b/>
+                <w:bCs/>
+                <w:color w:val="2E74B5" w:themeColor="accent5" w:themeShade="BF"/>
+                <w:sz w:val="28"/>
+                <w:szCs w:val="28"/>
+              </w:rPr>
+              <w:t xml:space="preserve">equal variance </w:t>
+            </w:r>
+            <w:r>
+              <w:rPr>
+                <w:b/>
+                <w:bCs/>
+                <w:color w:val="2E74B5" w:themeColor="accent5" w:themeShade="BF"/>
+                <w:sz w:val="28"/>
+                <w:szCs w:val="28"/>
+              </w:rPr>
+              <w:t>condition)</w:t>
+            </w:r>
+            <w:r>
+              <w:rPr>
+                <w:b/>
+                <w:bCs/>
+                <w:color w:val="2E74B5" w:themeColor="accent5" w:themeShade="BF"/>
+                <w:sz w:val="28"/>
+                <w:szCs w:val="28"/>
+              </w:rPr>
+              <w:br/>
+            </w:r>
+          </w:p>
+          <w:p>
+            <w:pPr>
+              <w:rPr>
+                <w:rFonts w:ascii="Courier New" w:hAnsi="Courier New" w:cs="Courier New"/>
+                <w:sz w:val="22"/>
+                <w:szCs w:val="22"/>
+              </w:rPr>
+            </w:pPr>
+            <w:proofErr w:type="gramStart"/>
+            <w:r>
+              <w:rPr>
+                <w:rFonts w:ascii="Courier New" w:hAnsi="Courier New" w:cs="Courier New"/>
+                <w:sz w:val="22"/>
+                <w:szCs w:val="22"/>
+              </w:rPr>
+              <w:t>broom::</w:t>
+            </w:r>
+            <w:proofErr w:type="gramEnd"/>
+            <w:r>
+              <w:rPr>
+                <w:rFonts w:ascii="Courier New" w:hAnsi="Courier New" w:cs="Courier New"/>
+                <w:sz w:val="22"/>
+                <w:szCs w:val="22"/>
+              </w:rPr>
+              <w:t>augment(</w:t>
+            </w:r>
+            <w:proofErr w:type="spellStart"/>
+            <w:r>
+              <w:rPr>
+                <w:rFonts w:ascii="Courier New" w:hAnsi="Courier New" w:cs="Courier New"/>
+                <w:sz w:val="22"/>
+                <w:szCs w:val="22"/>
+              </w:rPr>
+              <w:t>my_model</w:t>
+            </w:r>
+            <w:proofErr w:type="spellEnd"/>
+            <w:r>
+              <w:rPr>
+                <w:rFonts w:ascii="Courier New" w:hAnsi="Courier New" w:cs="Courier New"/>
+                <w:sz w:val="22"/>
+                <w:szCs w:val="22"/>
+              </w:rPr>
+              <w:t xml:space="preserve">) %&gt;% </w:t>
+            </w:r>
+          </w:p>
+          <w:p>
+            <w:pPr>
+              <w:rPr>
+                <w:rFonts w:ascii="Courier New" w:hAnsi="Courier New" w:cs="Courier New"/>
+                <w:sz w:val="22"/>
+                <w:szCs w:val="22"/>
+              </w:rPr>
+            </w:pPr>
+            <w:r>
+              <w:rPr>
+                <w:rFonts w:ascii="Courier New" w:hAnsi="Courier New" w:cs="Courier New"/>
+                <w:sz w:val="22"/>
+                <w:szCs w:val="22"/>
+              </w:rPr>
+              <w:t xml:space="preserve">  </w:t>
+            </w:r>
+            <w:proofErr w:type="gramStart"/>
+            <w:r>
+              <w:rPr>
+                <w:rFonts w:ascii="Courier New" w:hAnsi="Courier New" w:cs="Courier New"/>
+                <w:sz w:val="22"/>
+                <w:szCs w:val="22"/>
+              </w:rPr>
+              <w:t>gg</w:t>
+            </w:r>
+            <w:proofErr w:type="spellStart"/>
+            <w:r>
+              <w:rPr>
+                <w:rFonts w:ascii="Courier New" w:hAnsi="Courier New" w:cs="Courier New"/>
+                <w:sz w:val="22"/>
+                <w:szCs w:val="22"/>
+              </w:rPr>
+              <w:t>plot</w:t>
+            </w:r>
+            <w:proofErr w:type="spellEnd"/>
+            <w:r>
+              <w:rPr>
+                <w:rFonts w:ascii="Courier New" w:hAnsi="Courier New" w:cs="Courier New"/>
+                <w:sz w:val="22"/>
+                <w:szCs w:val="22"/>
+              </w:rPr>
+              <w:t>(</w:t>
+            </w:r>
+            <w:proofErr w:type="gramEnd"/>
+            <w:r>
+              <w:rPr>
+                <w:rFonts w:ascii="Courier New" w:hAnsi="Courier New" w:cs="Courier New"/>
+                <w:sz w:val="22"/>
+                <w:szCs w:val="22"/>
+              </w:rPr>
+              <w:t xml:space="preserve">mapping = </w:t>
+            </w:r>
+            <w:proofErr w:type="spellStart"/>
+            <w:r>
+              <w:rPr>
+                <w:rFonts w:ascii="Courier New" w:hAnsi="Courier New" w:cs="Courier New"/>
+                <w:sz w:val="22"/>
+                <w:szCs w:val="22"/>
+              </w:rPr>
+              <w:t>aes</w:t>
+            </w:r>
+            <w:proofErr w:type="spellEnd"/>
+            <w:r>
+              <w:rPr>
+                <w:rFonts w:ascii="Courier New" w:hAnsi="Courier New" w:cs="Courier New"/>
+                <w:sz w:val="22"/>
+                <w:szCs w:val="22"/>
+              </w:rPr>
+              <w:t>(y = .</w:t>
+            </w:r>
+            <w:proofErr w:type="spellStart"/>
+            <w:r>
+              <w:rPr>
+                <w:rFonts w:ascii="Courier New" w:hAnsi="Courier New" w:cs="Courier New"/>
+                <w:sz w:val="22"/>
+                <w:szCs w:val="22"/>
+              </w:rPr>
+              <w:t>resid</w:t>
+            </w:r>
+            <w:proofErr w:type="spellEnd"/>
+            <w:r>
+              <w:rPr>
+                <w:rFonts w:ascii="Courier New" w:hAnsi="Courier New" w:cs="Courier New"/>
+                <w:sz w:val="22"/>
+                <w:szCs w:val="22"/>
+              </w:rPr>
+              <w:t>, x = `&lt;NAME OF EXPLANATORY VARIABLE&gt;`)) +</w:t>
+            </w:r>
+          </w:p>
+          <w:p>
+            <w:pPr>
+              <w:rPr>
+                <w:rFonts w:ascii="Courier New" w:hAnsi="Courier New" w:cs="Courier New"/>
+                <w:sz w:val="22"/>
+                <w:szCs w:val="22"/>
+              </w:rPr>
+            </w:pPr>
+            <w:r>
+              <w:rPr>
+                <w:rFonts w:ascii="Courier New" w:hAnsi="Courier New" w:cs="Courier New"/>
+                <w:sz w:val="22"/>
+                <w:szCs w:val="22"/>
+              </w:rPr>
+              <w:t xml:space="preserve">  </w:t>
+            </w:r>
+            <w:proofErr w:type="spellStart"/>
+            <w:r>
+              <w:rPr>
+                <w:rFonts w:ascii="Courier New" w:hAnsi="Courier New" w:cs="Courier New"/>
+                <w:sz w:val="22"/>
+                <w:szCs w:val="22"/>
+              </w:rPr>
+              <w:t>geom_</w:t>
+            </w:r>
+            <w:proofErr w:type="gramStart"/>
+            <w:r>
+              <w:rPr>
+                <w:rFonts w:ascii="Courier New" w:hAnsi="Courier New" w:cs="Courier New"/>
+                <w:sz w:val="22"/>
+                <w:szCs w:val="22"/>
+              </w:rPr>
+              <w:t>point</w:t>
+            </w:r>
+            <w:proofErr w:type="spellEnd"/>
+            <w:r>
+              <w:rPr>
+                <w:rFonts w:ascii="Courier New" w:hAnsi="Courier New" w:cs="Courier New"/>
+                <w:sz w:val="22"/>
+                <w:szCs w:val="22"/>
+              </w:rPr>
+              <w:t>(</w:t>
+            </w:r>
+            <w:proofErr w:type="gramEnd"/>
+            <w:r>
+              <w:rPr>
+                <w:rFonts w:ascii="Courier New" w:hAnsi="Courier New" w:cs="Courier New"/>
+                <w:sz w:val="22"/>
+                <w:szCs w:val="22"/>
+              </w:rPr>
+              <w:t xml:space="preserve">) + </w:t>
+            </w:r>
+          </w:p>
+          <w:p>
+            <w:pPr>
+              <w:rPr>
+                <w:rFonts w:ascii="Courier New" w:hAnsi="Courier New" w:cs="Courier New"/>
+                <w:sz w:val="22"/>
+                <w:szCs w:val="22"/>
+              </w:rPr>
+            </w:pPr>
+            <w:r>
+              <w:rPr>
+                <w:rFonts w:ascii="Courier New" w:hAnsi="Courier New" w:cs="Courier New"/>
+                <w:sz w:val="22"/>
+                <w:szCs w:val="22"/>
+              </w:rPr>
+              <w:t xml:space="preserve">  </w:t>
+            </w:r>
+            <w:proofErr w:type="spellStart"/>
+            <w:r>
+              <w:rPr>
+                <w:rFonts w:ascii="Courier New" w:hAnsi="Courier New" w:cs="Courier New"/>
+                <w:sz w:val="22"/>
+                <w:szCs w:val="22"/>
+              </w:rPr>
+              <w:t>geom_</w:t>
+            </w:r>
+            <w:proofErr w:type="gramStart"/>
+            <w:r>
+              <w:rPr>
+                <w:rFonts w:ascii="Courier New" w:hAnsi="Courier New" w:cs="Courier New"/>
+                <w:sz w:val="22"/>
+                <w:szCs w:val="22"/>
+              </w:rPr>
+              <w:t>hline</w:t>
+            </w:r>
+            <w:proofErr w:type="spellEnd"/>
+            <w:r>
+              <w:rPr>
+                <w:rFonts w:ascii="Courier New" w:hAnsi="Courier New" w:cs="Courier New"/>
+                <w:sz w:val="22"/>
+                <w:szCs w:val="22"/>
+              </w:rPr>
+              <w:t>(</w:t>
+            </w:r>
+            <w:proofErr w:type="spellStart"/>
+            <w:proofErr w:type="gramEnd"/>
+            <w:r>
+              <w:rPr>
+                <w:rFonts w:ascii="Courier New" w:hAnsi="Courier New" w:cs="Courier New"/>
+                <w:sz w:val="22"/>
+                <w:szCs w:val="22"/>
+              </w:rPr>
+              <w:t>yintercept</w:t>
+            </w:r>
+            <w:proofErr w:type="spellEnd"/>
+            <w:r>
+              <w:rPr>
+                <w:rFonts w:ascii="Courier New" w:hAnsi="Courier New" w:cs="Courier New"/>
+                <w:sz w:val="22"/>
+                <w:szCs w:val="22"/>
+              </w:rPr>
+              <w:t xml:space="preserve"> = 0, color = "red", linewidth = 3) +</w:t>
+            </w:r>
+          </w:p>
+          <w:p>
+            <w:pPr>
+              <w:rPr>
+                <w:rFonts w:ascii="Courier New" w:hAnsi="Courier New" w:cs="Courier New"/>
+                <w:sz w:val="22"/>
+                <w:szCs w:val="22"/>
+              </w:rPr>
+            </w:pPr>
+            <w:r>
+              <w:rPr>
+                <w:rFonts w:ascii="Courier New" w:hAnsi="Courier New" w:cs="Courier New"/>
+                <w:sz w:val="22"/>
+                <w:szCs w:val="22"/>
+              </w:rPr>
+              <w:t xml:space="preserve">  </w:t>
+            </w:r>
+            <w:proofErr w:type="gramStart"/>
+            <w:r>
+              <w:rPr>
+                <w:rFonts w:ascii="Courier New" w:hAnsi="Courier New" w:cs="Courier New"/>
+                <w:sz w:val="22"/>
+                <w:szCs w:val="22"/>
+              </w:rPr>
+              <w:t>labs(</w:t>
+            </w:r>
+            <w:proofErr w:type="gramEnd"/>
+            <w:r>
+              <w:rPr>
+                <w:rFonts w:ascii="Courier New" w:hAnsi="Courier New" w:cs="Courier New"/>
+                <w:sz w:val="22"/>
+                <w:szCs w:val="22"/>
+              </w:rPr>
+              <w:t xml:space="preserve">x = "&lt;NAME OF EXPLANATORY VARIABLE&gt;", </w:t>
+            </w:r>
+          </w:p>
+          <w:p>
+            <w:pPr>
+              <w:rPr>
+                <w:rFonts w:ascii="Courier New" w:hAnsi="Courier New" w:cs="Courier New"/>
+              </w:rPr>
+            </w:pPr>
+            <w:r>
+              <w:rPr>
+                <w:rFonts w:ascii="Courier New" w:hAnsi="Courier New" w:cs="Courier New"/>
+              </w:rPr>
+              <w:t xml:space="preserve">       y = "Residuals")</w:t>
+            </w:r>
+          </w:p>
+          <w:p>
+            <w:pPr>
+              <w:rPr>
+                <w:rFonts w:ascii="Courier New" w:hAnsi="Courier New" w:cs="Courier New"/>
+              </w:rPr>
+            </w:pPr>
+          </w:p>
+          <w:p>
+            <w:pPr>
+              <w:rPr>
+                <w:rFonts w:ascii="Courier New" w:hAnsi="Courier New" w:cs="Courier New"/>
+              </w:rPr>
+            </w:pPr>
+            <w:r>
+              <w:rPr>
+                <w:b/>
+                <w:bCs/>
+                <w:i/>
+                <w:iCs/>
+              </w:rPr>
+              <w:t>Note:</w:t>
+            </w:r>
+            <w:r>
+              <w:rPr>
+                <w:b/>
+                <w:bCs/>
+                <w:i/>
+                <w:iCs/>
+              </w:rPr>
+              <w:t xml:space="preserve"> </w:t>
+            </w:r>
+            <w:r>
+              <w:t xml:space="preserve">In </w:t>
+            </w:r>
+            <w:r>
+              <w:t xml:space="preserve">the above code </w:t>
+            </w:r>
+            <w:proofErr w:type="spellStart"/>
+            <w:r>
+              <w:rPr>
+                <w:rFonts w:ascii="Courier New" w:hAnsi="Courier New" w:cs="Courier New"/>
+              </w:rPr>
+              <w:t>my_model</w:t>
+            </w:r>
+            <w:proofErr w:type="spellEnd"/>
+            <w:r>
+              <w:t xml:space="preserve"> represents the linear model that was fit, this can be either a simple </w:t>
+            </w:r>
+            <w:r>
+              <w:rPr>
+                <w:b/>
+                <w:bCs/>
+              </w:rPr>
+              <w:t>or</w:t>
+            </w:r>
+            <w:r>
+              <w:t xml:space="preserve"> </w:t>
+            </w:r>
+            <w:r>
+              <w:t>mul</w:t>
+            </w:r>
+            <w:r>
+              <w:t>tiple linear regression!</w:t>
             </w:r>
           </w:p>
         </w:tc>

</xml_diff>